<commit_message>
Se agrego nuevo contenido
</commit_message>
<xml_diff>
--- a/0 - Documentacion APA/Documentacion Proyecto Climbing Journey.docx
+++ b/0 - Documentacion APA/Documentacion Proyecto Climbing Journey.docx
@@ -190,27 +190,71 @@
         <w:t>ey" será un juego sobre escalada el cual presentara escenarios en los cuales se tendrá que escalar</w:t>
       </w:r>
       <w:r>
-        <w:t xml:space="preserve"> </w:t>
+        <w:t xml:space="preserve"> en roca (Rock Climbing) o en hielo (Ice Climbing). El juego se desarrollará util</w:t>
+      </w:r>
+      <w:r>
+        <w:t xml:space="preserve">izando el motor gráfico </w:t>
+      </w:r>
+      <w:proofErr w:type="spellStart"/>
+      <w:r>
+        <w:t>Unity</w:t>
+      </w:r>
+      <w:proofErr w:type="spellEnd"/>
+      <w:r>
+        <w:t xml:space="preserve">. </w:t>
+      </w:r>
+      <w:r>
+        <w:t>Será un juego gratuito disponible en la plataforma itch.io, con opción a donar.</w:t>
+      </w:r>
+      <w:r>
+        <w:t xml:space="preserve"> El objetivo va a consistir en e</w:t>
+      </w:r>
+      <w:r>
+        <w:t>scalar</w:t>
+      </w:r>
+      <w:r>
+        <w:t xml:space="preserve"> hasta la cima</w:t>
+      </w:r>
+      <w:r>
+        <w:t>, con un</w:t>
+      </w:r>
+      <w:r>
+        <w:t xml:space="preserve">a dificultad Normal o en Hielo. </w:t>
+      </w:r>
+      <w:r>
+        <w:t xml:space="preserve">El juego se </w:t>
+      </w:r>
+      <w:r>
+        <w:t>desarrollará</w:t>
+      </w:r>
+      <w:r>
+        <w:t xml:space="preserve"> de manera individual. Al inicio de cada etapa, el jugador podrá realizar un relevamiento del “Mapa”, para inte</w:t>
+      </w:r>
+      <w:r>
+        <w:t>riorizarse de las dificultades. El juego estará regido por o</w:t>
+      </w:r>
+      <w:r>
+        <w:t xml:space="preserve">bjetivos y por </w:t>
+      </w:r>
+      <w:r>
+        <w:t>puntaje</w:t>
+      </w:r>
+      <w:r>
+        <w:t xml:space="preserve">. AL alcanzar la meta el jugador formará parte de un ranking, y va adquirir mejoras adicionales como premio (herramientas, calzados, </w:t>
+      </w:r>
+      <w:proofErr w:type="spellStart"/>
+      <w:r>
+        <w:t>etc</w:t>
+      </w:r>
+      <w:proofErr w:type="spellEnd"/>
+      <w:r>
+        <w:t>)</w:t>
+      </w:r>
+      <w:r>
+        <w:t>.</w:t>
       </w:r>
       <w:bookmarkStart w:id="0" w:name="_GoBack"/>
       <w:bookmarkEnd w:id="0"/>
-      <w:r>
-        <w:t>en roca (Rock Climbing) o en hielo (Ice Climbing). El juego se desarrollará util</w:t>
-      </w:r>
-      <w:r>
-        <w:t xml:space="preserve">izando el motor gráfico </w:t>
-      </w:r>
-      <w:proofErr w:type="spellStart"/>
-      <w:r>
-        <w:t>Unity</w:t>
-      </w:r>
-      <w:proofErr w:type="spellEnd"/>
-      <w:r>
-        <w:t xml:space="preserve">. </w:t>
-      </w:r>
-      <w:r>
-        <w:t>Será un juego gratuito disponible en la plataforma itch.io, con opción a donar.</w:t>
-      </w:r>
     </w:p>
     <w:p>
       <w:pPr>

</xml_diff>